<commit_message>
Work on Crumble Heights
More bug fixing and improvements
</commit_message>
<xml_diff>
--- a/Project Gamma Planning/Project Gamma Prototype Gameplay.docx
+++ b/Project Gamma Planning/Project Gamma Prototype Gameplay.docx
@@ -229,6 +229,13 @@
           <w:rFonts w:ascii="Leelawadee UI" w:hAnsi="Leelawadee UI" w:cs="Leelawadee UI"/>
           <w:sz w:val="24"/>
         </w:rPr>
+        <w:t xml:space="preserve"> (unlocked by level 4</w:t>
+      </w:r>
+      <w:r>
+        <w:rPr>
+          <w:rFonts w:ascii="Leelawadee UI" w:hAnsi="Leelawadee UI" w:cs="Leelawadee UI"/>
+          <w:sz w:val="24"/>
+        </w:rPr>
         <w:t>,</w:t>
       </w:r>
       <w:r>
@@ -243,7 +250,7 @@
           <w:rFonts w:ascii="Leelawadee UI" w:hAnsi="Leelawadee UI" w:cs="Leelawadee UI"/>
           <w:sz w:val="24"/>
         </w:rPr>
-        <w:t xml:space="preserve"> by level 4</w:t>
+        <w:t xml:space="preserve"> by level 7</w:t>
       </w:r>
       <w:r>
         <w:rPr>
@@ -252,41 +259,6 @@
         </w:rPr>
         <w:t>)</w:t>
       </w:r>
-      <w:r>
-        <w:rPr>
-          <w:rFonts w:ascii="Leelawadee UI" w:hAnsi="Leelawadee UI" w:cs="Leelawadee UI"/>
-          <w:sz w:val="24"/>
-        </w:rPr>
-        <w:t xml:space="preserve">, </w:t>
-      </w:r>
-      <w:r>
-        <w:rPr>
-          <w:rFonts w:ascii="Leelawadee UI" w:hAnsi="Leelawadee UI" w:cs="Leelawadee UI"/>
-          <w:sz w:val="24"/>
-        </w:rPr>
-        <w:t>and air stick to walls (unlocked</w:t>
-      </w:r>
-      <w:r>
-        <w:rPr>
-          <w:rFonts w:ascii="Leelawadee UI" w:hAnsi="Leelawadee UI" w:cs="Leelawadee UI"/>
-          <w:sz w:val="24"/>
-        </w:rPr>
-        <w:t xml:space="preserve"> by level 7</w:t>
-      </w:r>
-      <w:r>
-        <w:rPr>
-          <w:rFonts w:ascii="Leelawadee UI" w:hAnsi="Leelawadee UI" w:cs="Leelawadee UI"/>
-          <w:sz w:val="24"/>
-        </w:rPr>
-        <w:t>)</w:t>
-      </w:r>
-      <w:r>
-        <w:rPr>
-          <w:rFonts w:ascii="Leelawadee UI" w:hAnsi="Leelawadee UI" w:cs="Leelawadee UI"/>
-          <w:sz w:val="24"/>
-        </w:rPr>
-        <w:t>.</w:t>
-      </w:r>
     </w:p>
     <w:p>
       <w:pPr>
@@ -364,192 +336,28 @@
           <w:rFonts w:ascii="Leelawadee UI" w:hAnsi="Leelawadee UI" w:cs="Leelawadee UI"/>
           <w:sz w:val="24"/>
         </w:rPr>
-        <w:t>.</w:t>
-      </w:r>
-      <w:r>
-        <w:rPr>
-          <w:rFonts w:ascii="Leelawadee UI" w:hAnsi="Leelawadee UI" w:cs="Leelawadee UI"/>
-          <w:sz w:val="24"/>
-        </w:rPr>
-        <w:t xml:space="preserve"> Some may shoot</w:t>
-      </w:r>
-      <w:r>
-        <w:rPr>
-          <w:rFonts w:ascii="Leelawadee UI" w:hAnsi="Leelawadee UI" w:cs="Leelawadee UI"/>
-          <w:sz w:val="24"/>
-        </w:rPr>
-        <w:t xml:space="preserve">. </w:t>
-      </w:r>
-      <w:r>
-        <w:rPr>
-          <w:rFonts w:ascii="Leelawadee UI" w:hAnsi="Leelawadee UI" w:cs="Leelawadee UI"/>
-          <w:sz w:val="24"/>
-        </w:rPr>
-        <w:t>Some may fly</w:t>
-      </w:r>
-      <w:r>
-        <w:rPr>
-          <w:rFonts w:ascii="Leelawadee UI" w:hAnsi="Leelawadee UI" w:cs="Leelawadee UI"/>
-          <w:sz w:val="24"/>
-        </w:rPr>
-        <w:t>.</w:t>
-      </w:r>
-    </w:p>
-    <w:p>
-      <w:pPr>
-        <w:jc w:val="center"/>
-        <w:rPr>
-          <w:rFonts w:ascii="Leelawadee UI" w:hAnsi="Leelawadee UI" w:cs="Leelawadee UI"/>
-          <w:sz w:val="24"/>
-        </w:rPr>
-      </w:pPr>
-      <w:r>
-        <w:rPr>
-          <w:rFonts w:ascii="Leelawadee UI" w:hAnsi="Leelawadee UI" w:cs="Leelawadee UI"/>
-          <w:sz w:val="24"/>
-        </w:rPr>
-        <w:t>Levels either loop around at the end or have something like a teleporter, cannon, or spring to the start.</w:t>
-      </w:r>
-    </w:p>
-    <w:p>
-      <w:pPr>
-        <w:jc w:val="center"/>
-        <w:rPr>
-          <w:rFonts w:ascii="Leelawadee UI" w:hAnsi="Leelawadee UI" w:cs="Leelawadee UI"/>
-          <w:sz w:val="24"/>
-        </w:rPr>
-      </w:pPr>
-      <w:r>
-        <w:rPr>
-          <w:rFonts w:ascii="Leelawadee UI" w:hAnsi="Leelawadee UI" w:cs="Leelawadee UI"/>
-          <w:sz w:val="24"/>
-        </w:rPr>
-        <w:t xml:space="preserve">Level entrances have signs in front of them displaying </w:t>
-      </w:r>
-      <w:r>
-        <w:rPr>
-          <w:rFonts w:ascii="Leelawadee UI" w:hAnsi="Leelawadee UI" w:cs="Leelawadee UI"/>
-          <w:sz w:val="24"/>
-        </w:rPr>
-        <w:t>number</w:t>
-      </w:r>
-      <w:r>
-        <w:rPr>
-          <w:rFonts w:ascii="Leelawadee UI" w:hAnsi="Leelawadee UI" w:cs="Leelawadee UI"/>
-          <w:sz w:val="24"/>
-        </w:rPr>
-        <w:t xml:space="preserve"> of collectables received.</w:t>
-      </w:r>
-    </w:p>
-    <w:p>
-      <w:pPr>
-        <w:jc w:val="center"/>
-        <w:rPr>
-          <w:rFonts w:ascii="Leelawadee UI" w:hAnsi="Leelawadee UI" w:cs="Leelawadee UI"/>
-          <w:sz w:val="24"/>
-        </w:rPr>
-      </w:pPr>
-      <w:r>
-        <w:rPr>
-          <w:rFonts w:ascii="Leelawadee UI" w:hAnsi="Leelawadee UI" w:cs="Leelawadee UI"/>
-          <w:sz w:val="24"/>
-        </w:rPr>
-        <w:t>Levels repeated have saved progress.</w:t>
-      </w:r>
-    </w:p>
-    <w:p>
-      <w:pPr>
-        <w:jc w:val="center"/>
-        <w:rPr>
-          <w:rFonts w:ascii="Leelawadee UI" w:hAnsi="Leelawadee UI" w:cs="Leelawadee UI"/>
-          <w:sz w:val="24"/>
-        </w:rPr>
-      </w:pPr>
-      <w:r>
-        <w:rPr>
-          <w:rFonts w:ascii="Leelawadee UI" w:hAnsi="Leelawadee UI" w:cs="Leelawadee UI"/>
-          <w:sz w:val="24"/>
-        </w:rPr>
-        <w:t>Players may have to revisit earlier stages once so</w:t>
-      </w:r>
-      <w:r>
-        <w:rPr>
-          <w:rFonts w:ascii="Leelawadee UI" w:hAnsi="Leelawadee UI" w:cs="Leelawadee UI"/>
-          <w:sz w:val="24"/>
-        </w:rPr>
-        <w:t>me abilities have been unlocked.</w:t>
-      </w:r>
-    </w:p>
-    <w:p>
-      <w:pPr>
-        <w:jc w:val="center"/>
-        <w:rPr>
-          <w:rFonts w:ascii="Leelawadee UI" w:hAnsi="Leelawadee UI" w:cs="Leelawadee UI"/>
-          <w:sz w:val="24"/>
-        </w:rPr>
-      </w:pPr>
-      <w:r>
-        <w:rPr>
-          <w:rFonts w:ascii="Leelawadee UI" w:hAnsi="Leelawadee UI" w:cs="Leelawadee UI"/>
-          <w:sz w:val="24"/>
-        </w:rPr>
-        <w:t>Levels 1-3 exterior</w:t>
-      </w:r>
-      <w:r>
-        <w:rPr>
-          <w:rFonts w:ascii="Leelawadee UI" w:hAnsi="Leelawadee UI" w:cs="Leelawadee UI"/>
-          <w:sz w:val="24"/>
-        </w:rPr>
-        <w:t xml:space="preserve"> forest</w:t>
-      </w:r>
-      <w:r>
-        <w:rPr>
-          <w:rFonts w:ascii="Leelawadee UI" w:hAnsi="Leelawadee UI" w:cs="Leelawadee UI"/>
-          <w:sz w:val="24"/>
-        </w:rPr>
-        <w:t>, 4-6 interior</w:t>
-      </w:r>
-      <w:r>
-        <w:rPr>
-          <w:rFonts w:ascii="Leelawadee UI" w:hAnsi="Leelawadee UI" w:cs="Leelawadee UI"/>
-          <w:sz w:val="24"/>
-        </w:rPr>
-        <w:t xml:space="preserve"> caves</w:t>
-      </w:r>
-      <w:r>
-        <w:rPr>
-          <w:rFonts w:ascii="Leelawadee UI" w:hAnsi="Leelawadee UI" w:cs="Leelawadee UI"/>
-          <w:sz w:val="24"/>
-        </w:rPr>
-        <w:t xml:space="preserve">, 7-9 </w:t>
-      </w:r>
-      <w:r>
-        <w:rPr>
-          <w:rFonts w:ascii="Leelawadee UI" w:hAnsi="Leelawadee UI" w:cs="Leelawadee UI"/>
-          <w:sz w:val="24"/>
-        </w:rPr>
-        <w:t>exterior and interior</w:t>
-      </w:r>
-      <w:r>
-        <w:rPr>
-          <w:rFonts w:ascii="Leelawadee UI" w:hAnsi="Leelawadee UI" w:cs="Leelawadee UI"/>
-          <w:sz w:val="24"/>
-        </w:rPr>
-        <w:t xml:space="preserve"> nuclear wasteland factory</w:t>
-      </w:r>
-      <w:r>
-        <w:rPr>
-          <w:rFonts w:ascii="Leelawadee UI" w:hAnsi="Leelawadee UI" w:cs="Leelawadee UI"/>
-          <w:sz w:val="24"/>
-        </w:rPr>
-        <w:t xml:space="preserve">, 10 </w:t>
-      </w:r>
-      <w:r>
-        <w:rPr>
-          <w:rFonts w:ascii="Leelawadee UI" w:hAnsi="Leelawadee UI" w:cs="Leelawadee UI"/>
-          <w:sz w:val="24"/>
-        </w:rPr>
-        <w:t>combination</w:t>
+        <w:t>, s</w:t>
+      </w:r>
+      <w:r>
+        <w:rPr>
+          <w:rFonts w:ascii="Leelawadee UI" w:hAnsi="Leelawadee UI" w:cs="Leelawadee UI"/>
+          <w:sz w:val="24"/>
+        </w:rPr>
+        <w:t>ome may shoot</w:t>
+      </w:r>
+      <w:r>
+        <w:rPr>
+          <w:rFonts w:ascii="Leelawadee UI" w:hAnsi="Leelawadee UI" w:cs="Leelawadee UI"/>
+          <w:sz w:val="24"/>
+        </w:rPr>
+        <w:t>,</w:t>
+      </w:r>
+      <w:r>
+        <w:rPr>
+          <w:rFonts w:ascii="Leelawadee UI" w:hAnsi="Leelawadee UI" w:cs="Leelawadee UI"/>
+          <w:sz w:val="24"/>
+        </w:rPr>
+        <w:t xml:space="preserve"> </w:t>
       </w:r>
       <w:r>
         <w:rPr>
@@ -557,87 +365,265 @@
           <w:sz w:val="24"/>
         </w:rPr>
         <w:t>s</w:t>
-      </w:r>
-      <w:r>
-        <w:rPr>
-          <w:rFonts w:ascii="Leelawadee UI" w:hAnsi="Leelawadee UI" w:cs="Leelawadee UI"/>
-          <w:sz w:val="24"/>
-        </w:rPr>
-        <w:t xml:space="preserve"> of all</w:t>
-      </w:r>
-      <w:r>
-        <w:rPr>
-          <w:rFonts w:ascii="Leelawadee UI" w:hAnsi="Leelawadee UI" w:cs="Leelawadee UI"/>
-          <w:sz w:val="24"/>
-        </w:rPr>
-        <w:t>.</w:t>
-      </w:r>
-    </w:p>
-    <w:p>
-      <w:pPr>
-        <w:jc w:val="center"/>
-        <w:rPr>
-          <w:rFonts w:ascii="Leelawadee UI" w:hAnsi="Leelawadee UI" w:cs="Leelawadee UI"/>
-          <w:sz w:val="24"/>
-        </w:rPr>
-      </w:pPr>
-      <w:r>
-        <w:rPr>
-          <w:rFonts w:ascii="Leelawadee UI" w:hAnsi="Leelawadee UI" w:cs="Leelawadee UI"/>
-          <w:sz w:val="24"/>
-        </w:rPr>
-        <w:t>Level entrances are cannons that blast the player away.</w:t>
-      </w:r>
-    </w:p>
-    <w:p>
-      <w:pPr>
-        <w:jc w:val="center"/>
-        <w:rPr>
-          <w:rFonts w:ascii="Leelawadee UI" w:hAnsi="Leelawadee UI" w:cs="Leelawadee UI"/>
-          <w:sz w:val="24"/>
-        </w:rPr>
-      </w:pPr>
-      <w:r>
-        <w:rPr>
-          <w:rFonts w:ascii="Leelawadee UI" w:hAnsi="Leelawadee UI" w:cs="Leelawadee UI"/>
-          <w:sz w:val="24"/>
-        </w:rPr>
-        <w:t>End of level works back to the hub area.</w:t>
-      </w:r>
-    </w:p>
-    <w:p>
-      <w:pPr>
-        <w:jc w:val="center"/>
-        <w:rPr>
-          <w:rFonts w:ascii="Leelawadee UI" w:hAnsi="Leelawadee UI" w:cs="Leelawadee UI"/>
-          <w:sz w:val="24"/>
-        </w:rPr>
-      </w:pPr>
-      <w:r>
-        <w:rPr>
-          <w:rFonts w:ascii="Leelawadee UI" w:hAnsi="Leelawadee UI" w:cs="Leelawadee UI"/>
-          <w:sz w:val="24"/>
-        </w:rPr>
-        <w:t>All areas are one scene, so other levels can be seen in the distance.</w:t>
-      </w:r>
-    </w:p>
-    <w:p>
-      <w:pPr>
-        <w:jc w:val="center"/>
-        <w:rPr>
-          <w:rFonts w:ascii="Leelawadee UI" w:hAnsi="Leelawadee UI" w:cs="Leelawadee UI"/>
-          <w:sz w:val="24"/>
-        </w:rPr>
-      </w:pPr>
-      <w:r>
-        <w:rPr>
-          <w:rFonts w:ascii="Leelawadee UI" w:hAnsi="Leelawadee UI" w:cs="Leelawadee UI"/>
-          <w:sz w:val="24"/>
-        </w:rPr>
-        <w:t>Decently physics based.</w:t>
       </w:r>
       <w:bookmarkStart w:id="0" w:name="_GoBack"/>
       <w:bookmarkEnd w:id="0"/>
+      <w:r>
+        <w:rPr>
+          <w:rFonts w:ascii="Leelawadee UI" w:hAnsi="Leelawadee UI" w:cs="Leelawadee UI"/>
+          <w:sz w:val="24"/>
+        </w:rPr>
+        <w:t>ome may fly</w:t>
+      </w:r>
+      <w:r>
+        <w:rPr>
+          <w:rFonts w:ascii="Leelawadee UI" w:hAnsi="Leelawadee UI" w:cs="Leelawadee UI"/>
+          <w:sz w:val="24"/>
+        </w:rPr>
+        <w:t>.</w:t>
+      </w:r>
+    </w:p>
+    <w:p>
+      <w:pPr>
+        <w:jc w:val="center"/>
+        <w:rPr>
+          <w:rFonts w:ascii="Leelawadee UI" w:hAnsi="Leelawadee UI" w:cs="Leelawadee UI"/>
+          <w:sz w:val="24"/>
+        </w:rPr>
+      </w:pPr>
+      <w:r>
+        <w:rPr>
+          <w:rFonts w:ascii="Leelawadee UI" w:hAnsi="Leelawadee UI" w:cs="Leelawadee UI"/>
+          <w:sz w:val="24"/>
+        </w:rPr>
+        <w:t>Levels either loop around at the end or have something like a teleporter, cannon, or spring to the start.</w:t>
+      </w:r>
+    </w:p>
+    <w:p>
+      <w:pPr>
+        <w:jc w:val="center"/>
+        <w:rPr>
+          <w:rFonts w:ascii="Leelawadee UI" w:hAnsi="Leelawadee UI" w:cs="Leelawadee UI"/>
+          <w:sz w:val="24"/>
+        </w:rPr>
+      </w:pPr>
+      <w:r>
+        <w:rPr>
+          <w:rFonts w:ascii="Leelawadee UI" w:hAnsi="Leelawadee UI" w:cs="Leelawadee UI"/>
+          <w:sz w:val="24"/>
+        </w:rPr>
+        <w:t xml:space="preserve">Level entrances have signs in front of them displaying </w:t>
+      </w:r>
+      <w:r>
+        <w:rPr>
+          <w:rFonts w:ascii="Leelawadee UI" w:hAnsi="Leelawadee UI" w:cs="Leelawadee UI"/>
+          <w:sz w:val="24"/>
+        </w:rPr>
+        <w:t>number</w:t>
+      </w:r>
+      <w:r>
+        <w:rPr>
+          <w:rFonts w:ascii="Leelawadee UI" w:hAnsi="Leelawadee UI" w:cs="Leelawadee UI"/>
+          <w:sz w:val="24"/>
+        </w:rPr>
+        <w:t xml:space="preserve"> of collectables received.</w:t>
+      </w:r>
+    </w:p>
+    <w:p>
+      <w:pPr>
+        <w:jc w:val="center"/>
+        <w:rPr>
+          <w:rFonts w:ascii="Leelawadee UI" w:hAnsi="Leelawadee UI" w:cs="Leelawadee UI"/>
+          <w:sz w:val="24"/>
+        </w:rPr>
+      </w:pPr>
+      <w:r>
+        <w:rPr>
+          <w:rFonts w:ascii="Leelawadee UI" w:hAnsi="Leelawadee UI" w:cs="Leelawadee UI"/>
+          <w:sz w:val="24"/>
+        </w:rPr>
+        <w:t>Levels repeated have saved progress.</w:t>
+      </w:r>
+    </w:p>
+    <w:p>
+      <w:pPr>
+        <w:jc w:val="center"/>
+        <w:rPr>
+          <w:rFonts w:ascii="Leelawadee UI" w:hAnsi="Leelawadee UI" w:cs="Leelawadee UI"/>
+          <w:sz w:val="24"/>
+        </w:rPr>
+      </w:pPr>
+      <w:r>
+        <w:rPr>
+          <w:rFonts w:ascii="Leelawadee UI" w:hAnsi="Leelawadee UI" w:cs="Leelawadee UI"/>
+          <w:sz w:val="24"/>
+        </w:rPr>
+        <w:t>Players may have to revisit earlier stages once so</w:t>
+      </w:r>
+      <w:r>
+        <w:rPr>
+          <w:rFonts w:ascii="Leelawadee UI" w:hAnsi="Leelawadee UI" w:cs="Leelawadee UI"/>
+          <w:sz w:val="24"/>
+        </w:rPr>
+        <w:t>me abilities have been unlocked.</w:t>
+      </w:r>
+    </w:p>
+    <w:p>
+      <w:pPr>
+        <w:jc w:val="center"/>
+        <w:rPr>
+          <w:rFonts w:ascii="Leelawadee UI" w:hAnsi="Leelawadee UI" w:cs="Leelawadee UI"/>
+          <w:sz w:val="24"/>
+        </w:rPr>
+      </w:pPr>
+      <w:r>
+        <w:rPr>
+          <w:rFonts w:ascii="Leelawadee UI" w:hAnsi="Leelawadee UI" w:cs="Leelawadee UI"/>
+          <w:sz w:val="24"/>
+        </w:rPr>
+        <w:t>Levels 1-3 exterior</w:t>
+      </w:r>
+      <w:r>
+        <w:rPr>
+          <w:rFonts w:ascii="Leelawadee UI" w:hAnsi="Leelawadee UI" w:cs="Leelawadee UI"/>
+          <w:sz w:val="24"/>
+        </w:rPr>
+        <w:t xml:space="preserve"> forest</w:t>
+      </w:r>
+      <w:r>
+        <w:rPr>
+          <w:rFonts w:ascii="Leelawadee UI" w:hAnsi="Leelawadee UI" w:cs="Leelawadee UI"/>
+          <w:sz w:val="24"/>
+        </w:rPr>
+        <w:t>, 4-6 interior</w:t>
+      </w:r>
+      <w:r>
+        <w:rPr>
+          <w:rFonts w:ascii="Leelawadee UI" w:hAnsi="Leelawadee UI" w:cs="Leelawadee UI"/>
+          <w:sz w:val="24"/>
+        </w:rPr>
+        <w:t xml:space="preserve"> caves</w:t>
+      </w:r>
+      <w:r>
+        <w:rPr>
+          <w:rFonts w:ascii="Leelawadee UI" w:hAnsi="Leelawadee UI" w:cs="Leelawadee UI"/>
+          <w:sz w:val="24"/>
+        </w:rPr>
+        <w:t xml:space="preserve">, 7-9 </w:t>
+      </w:r>
+      <w:r>
+        <w:rPr>
+          <w:rFonts w:ascii="Leelawadee UI" w:hAnsi="Leelawadee UI" w:cs="Leelawadee UI"/>
+          <w:sz w:val="24"/>
+        </w:rPr>
+        <w:t>exterior and interior</w:t>
+      </w:r>
+      <w:r>
+        <w:rPr>
+          <w:rFonts w:ascii="Leelawadee UI" w:hAnsi="Leelawadee UI" w:cs="Leelawadee UI"/>
+          <w:sz w:val="24"/>
+        </w:rPr>
+        <w:t xml:space="preserve"> nuclear wasteland factory</w:t>
+      </w:r>
+      <w:r>
+        <w:rPr>
+          <w:rFonts w:ascii="Leelawadee UI" w:hAnsi="Leelawadee UI" w:cs="Leelawadee UI"/>
+          <w:sz w:val="24"/>
+        </w:rPr>
+        <w:t xml:space="preserve">, 10 </w:t>
+      </w:r>
+      <w:r>
+        <w:rPr>
+          <w:rFonts w:ascii="Leelawadee UI" w:hAnsi="Leelawadee UI" w:cs="Leelawadee UI"/>
+          <w:sz w:val="24"/>
+        </w:rPr>
+        <w:t>combination</w:t>
+      </w:r>
+      <w:r>
+        <w:rPr>
+          <w:rFonts w:ascii="Leelawadee UI" w:hAnsi="Leelawadee UI" w:cs="Leelawadee UI"/>
+          <w:sz w:val="24"/>
+        </w:rPr>
+        <w:t>s</w:t>
+      </w:r>
+      <w:r>
+        <w:rPr>
+          <w:rFonts w:ascii="Leelawadee UI" w:hAnsi="Leelawadee UI" w:cs="Leelawadee UI"/>
+          <w:sz w:val="24"/>
+        </w:rPr>
+        <w:t xml:space="preserve"> of all</w:t>
+      </w:r>
+      <w:r>
+        <w:rPr>
+          <w:rFonts w:ascii="Leelawadee UI" w:hAnsi="Leelawadee UI" w:cs="Leelawadee UI"/>
+          <w:sz w:val="24"/>
+        </w:rPr>
+        <w:t>.</w:t>
+      </w:r>
+    </w:p>
+    <w:p>
+      <w:pPr>
+        <w:jc w:val="center"/>
+        <w:rPr>
+          <w:rFonts w:ascii="Leelawadee UI" w:hAnsi="Leelawadee UI" w:cs="Leelawadee UI"/>
+          <w:sz w:val="24"/>
+        </w:rPr>
+      </w:pPr>
+      <w:r>
+        <w:rPr>
+          <w:rFonts w:ascii="Leelawadee UI" w:hAnsi="Leelawadee UI" w:cs="Leelawadee UI"/>
+          <w:sz w:val="24"/>
+        </w:rPr>
+        <w:t>Level entrances are cannons that blast the player away.</w:t>
+      </w:r>
+    </w:p>
+    <w:p>
+      <w:pPr>
+        <w:jc w:val="center"/>
+        <w:rPr>
+          <w:rFonts w:ascii="Leelawadee UI" w:hAnsi="Leelawadee UI" w:cs="Leelawadee UI"/>
+          <w:sz w:val="24"/>
+        </w:rPr>
+      </w:pPr>
+      <w:r>
+        <w:rPr>
+          <w:rFonts w:ascii="Leelawadee UI" w:hAnsi="Leelawadee UI" w:cs="Leelawadee UI"/>
+          <w:sz w:val="24"/>
+        </w:rPr>
+        <w:t>End of level works back to the hub area.</w:t>
+      </w:r>
+    </w:p>
+    <w:p>
+      <w:pPr>
+        <w:jc w:val="center"/>
+        <w:rPr>
+          <w:rFonts w:ascii="Leelawadee UI" w:hAnsi="Leelawadee UI" w:cs="Leelawadee UI"/>
+          <w:sz w:val="24"/>
+        </w:rPr>
+      </w:pPr>
+      <w:r>
+        <w:rPr>
+          <w:rFonts w:ascii="Leelawadee UI" w:hAnsi="Leelawadee UI" w:cs="Leelawadee UI"/>
+          <w:sz w:val="24"/>
+        </w:rPr>
+        <w:t>All areas are one scene, so other levels can be seen in the distance.</w:t>
+      </w:r>
+    </w:p>
+    <w:p>
+      <w:pPr>
+        <w:jc w:val="center"/>
+        <w:rPr>
+          <w:rFonts w:ascii="Leelawadee UI" w:hAnsi="Leelawadee UI" w:cs="Leelawadee UI"/>
+          <w:sz w:val="24"/>
+        </w:rPr>
+      </w:pPr>
+      <w:r>
+        <w:rPr>
+          <w:rFonts w:ascii="Leelawadee UI" w:hAnsi="Leelawadee UI" w:cs="Leelawadee UI"/>
+          <w:sz w:val="24"/>
+        </w:rPr>
+        <w:t>Decently physics based.</w:t>
+      </w:r>
     </w:p>
     <w:sectPr>
       <w:headerReference w:type="default" r:id="rId6"/>

</xml_diff>